<commit_message>
Update research paper and add new images
</commit_message>
<xml_diff>
--- a/JetLagPro_Research_Paper.docx
+++ b/JetLagPro_Research_Paper.docx
@@ -2590,10 +2590,10 @@
                 <w:noProof/>
               </w:rPr>
               <w:drawing>
-                <wp:inline distT="0" distB="0" distL="0" distR="0" wp14:anchorId="6E03D502" wp14:editId="6CA07D92">
-                  <wp:extent cx="1686336" cy="3655281"/>
-                  <wp:effectExtent l="0" t="0" r="9525" b="2540"/>
-                  <wp:docPr id="5" name="Picture 5"/>
+                <wp:inline distT="0" distB="0" distL="0" distR="0" wp14:anchorId="3898CF7B" wp14:editId="6CC2E585">
+                  <wp:extent cx="1688399" cy="3648075"/>
+                  <wp:effectExtent l="0" t="0" r="7620" b="0"/>
+                  <wp:docPr id="11" name="Picture 11"/>
                   <wp:cNvGraphicFramePr>
                     <a:graphicFrameLocks xmlns:a="http://schemas.openxmlformats.org/drawingml/2006/main" noChangeAspect="1"/>
                   </wp:cNvGraphicFramePr>
@@ -2601,7 +2601,7 @@
                     <a:graphicData uri="http://schemas.openxmlformats.org/drawingml/2006/picture">
                       <pic:pic xmlns:pic="http://schemas.openxmlformats.org/drawingml/2006/picture">
                         <pic:nvPicPr>
-                          <pic:cNvPr id="0" name="Picture 3"/>
+                          <pic:cNvPr id="0" name="Picture 2"/>
                           <pic:cNvPicPr>
                             <a:picLocks noChangeAspect="1" noChangeArrowheads="1"/>
                           </pic:cNvPicPr>
@@ -2622,7 +2622,7 @@
                         <pic:spPr bwMode="auto">
                           <a:xfrm>
                             <a:off x="0" y="0"/>
-                            <a:ext cx="1697540" cy="3679566"/>
+                            <a:ext cx="1703712" cy="3681162"/>
                           </a:xfrm>
                           <a:prstGeom prst="rect">
                             <a:avLst/>
@@ -2657,10 +2657,10 @@
                 <w:noProof/>
               </w:rPr>
               <w:drawing>
-                <wp:inline distT="0" distB="0" distL="0" distR="0" wp14:anchorId="28AD7BF0" wp14:editId="75B68E47">
-                  <wp:extent cx="1683012" cy="3648075"/>
+                <wp:inline distT="0" distB="0" distL="0" distR="0" wp14:anchorId="67182FF7" wp14:editId="1DA5C933">
+                  <wp:extent cx="1695450" cy="3663310"/>
                   <wp:effectExtent l="0" t="0" r="0" b="0"/>
-                  <wp:docPr id="6" name="Picture 6"/>
+                  <wp:docPr id="12" name="Picture 12"/>
                   <wp:cNvGraphicFramePr>
                     <a:graphicFrameLocks xmlns:a="http://schemas.openxmlformats.org/drawingml/2006/main" noChangeAspect="1"/>
                   </wp:cNvGraphicFramePr>
@@ -2668,7 +2668,7 @@
                     <a:graphicData uri="http://schemas.openxmlformats.org/drawingml/2006/picture">
                       <pic:pic xmlns:pic="http://schemas.openxmlformats.org/drawingml/2006/picture">
                         <pic:nvPicPr>
-                          <pic:cNvPr id="0" name="Picture 5"/>
+                          <pic:cNvPr id="0" name="Picture 3"/>
                           <pic:cNvPicPr>
                             <a:picLocks noChangeAspect="1" noChangeArrowheads="1"/>
                           </pic:cNvPicPr>
@@ -2689,7 +2689,7 @@
                         <pic:spPr bwMode="auto">
                           <a:xfrm>
                             <a:off x="0" y="0"/>
-                            <a:ext cx="1704565" cy="3694794"/>
+                            <a:ext cx="1703225" cy="3680109"/>
                           </a:xfrm>
                           <a:prstGeom prst="rect">
                             <a:avLst/>
@@ -2707,6 +2707,8 @@
             </w:r>
           </w:p>
         </w:tc>
+        <w:bookmarkStart w:id="0" w:name="_GoBack"/>
+        <w:bookmarkEnd w:id="0"/>
       </w:tr>
     </w:tbl>
     <w:p>
@@ -3311,8 +3313,6 @@
             </w:r>
           </w:p>
         </w:tc>
-        <w:bookmarkStart w:id="0" w:name="_GoBack"/>
-        <w:bookmarkEnd w:id="0"/>
       </w:tr>
       <w:tr>
         <w:tc>

</xml_diff>

<commit_message>
Update research paper and reorganize acupuncture point images
</commit_message>
<xml_diff>
--- a/JetLagPro_Research_Paper.docx
+++ b/JetLagPro_Research_Paper.docx
@@ -149,7 +149,10 @@
         <w:t xml:space="preserve">In this research study, we rely on the </w:t>
       </w:r>
       <w:r>
-        <w:t>Chinese Organ Clock</w:t>
+        <w:t>24-hour</w:t>
+      </w:r>
+      <w:r>
+        <w:t xml:space="preserve"> Organ Clock</w:t>
       </w:r>
       <w:r>
         <w:t xml:space="preserve"> (Figure 1)</w:t>
@@ -161,7 +164,13 @@
         <w:t xml:space="preserve">which </w:t>
       </w:r>
       <w:r>
-        <w:t xml:space="preserve">describes a 24-hour cycle where different organ systems reach peak activity during specific two-hour windows. This </w:t>
+        <w:t>describes a 24-hour cycle where different organ systems reach peak activity during specific two-hour windows</w:t>
+      </w:r>
+      <w:r>
+        <w:t xml:space="preserve"> (Table 1)</w:t>
+      </w:r>
+      <w:r>
+        <w:t xml:space="preserve">. This </w:t>
       </w:r>
       <w:r>
         <w:t>understanding</w:t>
@@ -180,7 +189,13 @@
         <w:divId w:val="1808039875"/>
       </w:pPr>
       <w:r>
-        <w:t>The process of c</w:t>
+        <w:t xml:space="preserve">The </w:t>
+      </w:r>
+      <w:r>
+        <w:t>JetLagPro app utilizes</w:t>
+      </w:r>
+      <w:r>
+        <w:t xml:space="preserve"> c</w:t>
       </w:r>
       <w:r>
         <w:t>hronoacupuncture</w:t>
@@ -198,54 +213,57 @@
         <w:t xml:space="preserve"> </w:t>
       </w:r>
       <w:r>
-        <w:t>is</w:t>
-      </w:r>
-      <w:r>
-        <w:t xml:space="preserve"> utilized </w:t>
-      </w:r>
-      <w:r>
-        <w:t>by</w:t>
-      </w:r>
-      <w:r>
-        <w:t xml:space="preserve"> the JetLagPro App</w:t>
-      </w:r>
-      <w:r>
-        <w:t xml:space="preserve"> to apply </w:t>
+        <w:t xml:space="preserve">to apply </w:t>
       </w:r>
       <w:r>
         <w:t xml:space="preserve">the </w:t>
       </w:r>
       <w:r>
-        <w:t>24-hour Organ Clock</w:t>
+        <w:t xml:space="preserve">24-hour </w:t>
+      </w:r>
+      <w:r>
+        <w:t>schedule</w:t>
+      </w:r>
+      <w:r>
+        <w:t xml:space="preserve"> </w:t>
+      </w:r>
+      <w:r>
+        <w:t xml:space="preserve">by </w:t>
+      </w:r>
+      <w:r>
+        <w:t>p</w:t>
+      </w:r>
+      <w:r>
+        <w:t>resent</w:t>
+      </w:r>
+      <w:r>
+        <w:t>ing</w:t>
+      </w:r>
+      <w:r>
+        <w:t xml:space="preserve"> and remind</w:t>
+      </w:r>
+      <w:r>
+        <w:t>ing</w:t>
+      </w:r>
+      <w:r>
+        <w:t xml:space="preserve"> </w:t>
+      </w:r>
+      <w:r>
+        <w:t>travelers</w:t>
       </w:r>
       <w:r>
         <w:t xml:space="preserve"> to </w:t>
       </w:r>
       <w:r>
-        <w:t>p</w:t>
-      </w:r>
-      <w:r>
-        <w:t>resent</w:t>
-      </w:r>
-      <w:r>
-        <w:t xml:space="preserve"> and remind</w:t>
-      </w:r>
-      <w:r>
-        <w:t xml:space="preserve"> </w:t>
-      </w:r>
-      <w:r>
-        <w:t>travelers</w:t>
-      </w:r>
-      <w:r>
-        <w:t xml:space="preserve"> to </w:t>
-      </w:r>
-      <w:r>
         <w:t>stimulat</w:t>
       </w:r>
       <w:r>
         <w:t xml:space="preserve">e </w:t>
       </w:r>
       <w:r>
+        <w:t xml:space="preserve">the </w:t>
+      </w:r>
+      <w:r>
         <w:t xml:space="preserve">specific acupuncture points </w:t>
       </w:r>
       <w:r>
@@ -260,8 +278,6 @@
       <w:r>
         <w:t>We expect that</w:t>
       </w:r>
-      <w:bookmarkStart w:id="0" w:name="_GoBack"/>
-      <w:bookmarkEnd w:id="0"/>
       <w:r>
         <w:t xml:space="preserve"> this </w:t>
       </w:r>
@@ -290,7 +306,10 @@
         <w:t>systematic evaluation</w:t>
       </w:r>
       <w:r>
-        <w:t xml:space="preserve"> of this theory</w:t>
+        <w:t xml:space="preserve"> of </w:t>
+      </w:r>
+      <w:r>
+        <w:t>whether this point stimulation process actually reduces jet lag symptoms</w:t>
       </w:r>
       <w:r>
         <w:t xml:space="preserve">. </w:t>
@@ -428,7 +447,13 @@
         <w:t>Finally, s</w:t>
       </w:r>
       <w:r>
-        <w:t>ynchronization is maintained by Zeitgebers,</w:t>
+        <w:t xml:space="preserve">ynchronization is maintained by </w:t>
+      </w:r>
+      <w:r>
+        <w:t>z</w:t>
+      </w:r>
+      <w:r>
+        <w:t>eitgebers,</w:t>
       </w:r>
       <w:r>
         <w:t xml:space="preserve"> </w:t>
@@ -449,7 +474,16 @@
         <w:t xml:space="preserve"> </w:t>
       </w:r>
       <w:r>
-        <w:t>Jet lag occurs when rapid time zone changes desynchronize these clocks</w:t>
+        <w:t>We end up with j</w:t>
+      </w:r>
+      <w:r>
+        <w:t xml:space="preserve">et lag when rapid time zone changes desynchronize these </w:t>
+      </w:r>
+      <w:r>
+        <w:t xml:space="preserve">internal </w:t>
+      </w:r>
+      <w:r>
+        <w:t>clocks</w:t>
       </w:r>
       <w:r>
         <w:t>.</w:t>
@@ -511,16 +545,34 @@
         <w:t>8</w:t>
       </w:r>
       <w:r>
-        <w:t xml:space="preserve"> Over 40 years ago, Khoe and then Amaro postulated that stimulating horary points sequentially during travel could help pre-synchronize our organ systems to new time zones, targeting jet lag's circadian misalignment.</w:t>
+        <w:t xml:space="preserve"> Over 40 years ago, Khoe</w:t>
       </w:r>
       <w:r>
         <w:rPr>
           <w:vertAlign w:val="superscript"/>
         </w:rPr>
-        <w:t>9,10</w:t>
+        <w:t>9</w:t>
+      </w:r>
+      <w:r>
+        <w:t xml:space="preserve"> and then Amaro</w:t>
+      </w:r>
+      <w:r>
+        <w:rPr>
+          <w:vertAlign w:val="superscript"/>
+        </w:rPr>
+        <w:t>10</w:t>
       </w:r>
       <w:r>
         <w:t xml:space="preserve"> </w:t>
+      </w:r>
+      <w:r>
+        <w:t xml:space="preserve">postulated that stimulating horary points </w:t>
+      </w:r>
+      <w:r>
+        <w:t>based on destination time zones</w:t>
+      </w:r>
+      <w:r>
+        <w:t xml:space="preserve"> during travel could help pre-synchronize our organ systems to new time zones, targeting jet lag's circadian misalignment.</w:t>
       </w:r>
     </w:p>
     <w:p>
@@ -533,6 +585,7 @@
         <w:divId w:val="1808039875"/>
       </w:pPr>
       <w:r>
+        <w:lastRenderedPageBreak/>
         <w:t xml:space="preserve">While acupuncturists report </w:t>
       </w:r>
       <w:r>
@@ -573,7 +626,6 @@
           <w:sz w:val="22"/>
           <w:szCs w:val="22"/>
         </w:rPr>
-        <w:lastRenderedPageBreak/>
         <w:drawing>
           <wp:inline distT="0" distB="0" distL="0" distR="0" wp14:anchorId="6D89B0A5" wp14:editId="564AA32D">
             <wp:extent cx="2857500" cy="2857500"/>
@@ -647,7 +699,21 @@
           <w:i/>
           <w:iCs/>
         </w:rPr>
-        <w:t xml:space="preserve"> Chinese Organ Clock Visualization</w:t>
+        <w:t xml:space="preserve"> </w:t>
+      </w:r>
+      <w:r>
+        <w:rPr>
+          <w:i/>
+          <w:iCs/>
+        </w:rPr>
+        <w:t>24-hour</w:t>
+      </w:r>
+      <w:r>
+        <w:rPr>
+          <w:i/>
+          <w:iCs/>
+        </w:rPr>
+        <w:t xml:space="preserve"> Organ Clock</w:t>
       </w:r>
     </w:p>
     <w:p>
@@ -729,7 +795,27 @@
                 <w:sz w:val="20"/>
                 <w:szCs w:val="20"/>
               </w:rPr>
-              <w:t>Table 1: Chinese Organ Clock Schedule</w:t>
+              <w:t xml:space="preserve">Table 1: </w:t>
+            </w:r>
+            <w:r>
+              <w:rPr>
+                <w:rFonts w:eastAsia="Times New Roman"/>
+                <w:b/>
+                <w:bCs/>
+                <w:sz w:val="20"/>
+                <w:szCs w:val="20"/>
+              </w:rPr>
+              <w:t xml:space="preserve">24-hour </w:t>
+            </w:r>
+            <w:r>
+              <w:rPr>
+                <w:rFonts w:eastAsia="Times New Roman"/>
+                <w:b/>
+                <w:bCs/>
+                <w:sz w:val="20"/>
+                <w:szCs w:val="20"/>
+              </w:rPr>
+              <w:t>Schedule</w:t>
             </w:r>
           </w:p>
         </w:tc>
@@ -2455,7 +2541,29 @@
           <w:bCs w:val="0"/>
         </w:rPr>
         <w:br/>
-        <w:t>Multiple travelers flying coach have reported difficulty in accessing ankle and foot points. For the purposes of stimulating the channel and organ, it is better to have a traveler stimulate an accessible point rather than skip stimulating one that is inaccessible. The strategic changes are using SP-10 (above the knee) for SP-3, BL-2 (inner eyebrow) for BL-66, GB-20 (back of head) for GB-41, LIV-8 (medial knee) for LIV-1, and KI-27 (upper chest) for KI-10. In TCM theory, any point on a meridian can affect the entire pathway and this substitution maintains that meridian specificity.</w:t>
+        <w:t xml:space="preserve">Multiple travelers flying </w:t>
+      </w:r>
+      <w:r>
+        <w:rPr>
+          <w:b w:val="0"/>
+          <w:bCs w:val="0"/>
+        </w:rPr>
+        <w:t>economy class</w:t>
+      </w:r>
+      <w:r>
+        <w:rPr>
+          <w:b w:val="0"/>
+          <w:bCs w:val="0"/>
+        </w:rPr>
+        <w:t xml:space="preserve"> have reported difficulty accessing ankle and foot points. For the purposes of stimulating the channel and organ, it is better to have a traveler stimulate an accessible point rather than skip stimulating one that is inaccessible. The strategic changes are using SP-10 (above the knee) for SP-3, BL-2 (inner eyebrow) for BL-66, GB-20 (back of head) for GB-41, LIV-8 (medial knee) for LIV-1, and KI-27 (upper chest) for KI-10. In TCM theory, </w:t>
+      </w:r>
+      <w:r>
+        <w:rPr>
+          <w:b w:val="0"/>
+          <w:bCs w:val="0"/>
+        </w:rPr>
+        <w:lastRenderedPageBreak/>
+        <w:t>any point on a meridian can affect the entire pathway and this substitution maintains that meridian specificity.</w:t>
       </w:r>
     </w:p>
     <w:p>
@@ -2472,7 +2580,6 @@
           <w:rFonts w:eastAsia="Times New Roman"/>
           <w:color w:val="000000" w:themeColor="text1"/>
         </w:rPr>
-        <w:lastRenderedPageBreak/>
         <w:t xml:space="preserve">Scientific Support for </w:t>
       </w:r>
       <w:r>
@@ -2497,13 +2604,39 @@
         <w:t>11</w:t>
       </w:r>
       <w:r>
-        <w:t xml:space="preserve"> While these studies employed acupuncture points known to assist with sleep issues rather than the </w:t>
-      </w:r>
-      <w:r>
-        <w:t>organ</w:t>
-      </w:r>
-      <w:r>
-        <w:t xml:space="preserve"> point methodology proposed here, they establish the neurobiological plausibility of acupuncture serving as a non-photic zeitgeber for circadian rhythm modulation.</w:t>
+        <w:t xml:space="preserve"> </w:t>
+      </w:r>
+      <w:r>
+        <w:t>T</w:t>
+      </w:r>
+      <w:r>
+        <w:t xml:space="preserve">hese studies establish the plausibility of acupuncture serving as a non-photic </w:t>
+      </w:r>
+      <w:r>
+        <w:t>z</w:t>
+      </w:r>
+      <w:r>
+        <w:t>eitgeber</w:t>
+      </w:r>
+      <w:r>
+        <w:t xml:space="preserve"> and</w:t>
+      </w:r>
+      <w:r>
+        <w:t xml:space="preserve"> support the theoretical foundation for </w:t>
+      </w:r>
+      <w:proofErr w:type="spellStart"/>
+      <w:r>
+        <w:t>chronoacupuncture</w:t>
+      </w:r>
+      <w:r>
+        <w:t>’s</w:t>
+      </w:r>
+      <w:proofErr w:type="spellEnd"/>
+      <w:r>
+        <w:t xml:space="preserve"> potential role </w:t>
+      </w:r>
+      <w:r>
+        <w:t>for circadian rhythm modulation.</w:t>
       </w:r>
     </w:p>
     <w:p>
@@ -2897,6 +3030,7 @@
         <w:divId w:val="1808039875"/>
       </w:pPr>
       <w:r>
+        <w:lastRenderedPageBreak/>
         <w:t xml:space="preserve">Scheduled reminders pop up </w:t>
       </w:r>
       <w:r>
@@ -2921,11 +3055,7 @@
         <w:t xml:space="preserve">do the next point. </w:t>
       </w:r>
       <w:r>
-        <w:t xml:space="preserve">The reminders are persistent and remain on the user's phone (or watch) until clicked. When </w:t>
-      </w:r>
-      <w:r>
-        <w:lastRenderedPageBreak/>
-        <w:t xml:space="preserve">clicked, the </w:t>
+        <w:t xml:space="preserve">The reminders are persistent and remain on the user's phone (or watch) until clicked. When clicked, the </w:t>
       </w:r>
       <w:r>
         <w:t>traveler</w:t>
@@ -2954,15 +3084,23 @@
       <w:tblPr>
         <w:tblStyle w:val="TableGrid"/>
         <w:tblW w:w="0" w:type="auto"/>
+        <w:tblBorders>
+          <w:top w:val="none" w:sz="0" w:space="0" w:color="auto"/>
+          <w:left w:val="none" w:sz="0" w:space="0" w:color="auto"/>
+          <w:bottom w:val="none" w:sz="0" w:space="0" w:color="auto"/>
+          <w:right w:val="none" w:sz="0" w:space="0" w:color="auto"/>
+          <w:insideH w:val="none" w:sz="0" w:space="0" w:color="auto"/>
+          <w:insideV w:val="none" w:sz="0" w:space="0" w:color="auto"/>
+        </w:tblBorders>
         <w:tblLook w:val="04A0" w:firstRow="1" w:lastRow="0" w:firstColumn="1" w:lastColumn="0" w:noHBand="0" w:noVBand="1"/>
       </w:tblPr>
       <w:tblGrid>
-        <w:gridCol w:w="1553"/>
-        <w:gridCol w:w="1581"/>
-        <w:gridCol w:w="1541"/>
-        <w:gridCol w:w="1541"/>
-        <w:gridCol w:w="1567"/>
-        <w:gridCol w:w="1567"/>
+        <w:gridCol w:w="1476"/>
+        <w:gridCol w:w="1626"/>
+        <w:gridCol w:w="1626"/>
+        <w:gridCol w:w="1637"/>
+        <w:gridCol w:w="1489"/>
+        <w:gridCol w:w="1506"/>
       </w:tblGrid>
       <w:tr>
         <w:tc>
@@ -2984,10 +3122,10 @@
                 <w:noProof/>
               </w:rPr>
               <w:drawing>
-                <wp:inline distT="0" distB="0" distL="0" distR="0" wp14:anchorId="74FDFDFD" wp14:editId="046014FD">
-                  <wp:extent cx="885825" cy="885825"/>
-                  <wp:effectExtent l="0" t="0" r="9525" b="9525"/>
-                  <wp:docPr id="7" name="Picture 7"/>
+                <wp:inline distT="0" distB="0" distL="0" distR="0" wp14:anchorId="0A97E76D" wp14:editId="381F5226">
+                  <wp:extent cx="799765" cy="876528"/>
+                  <wp:effectExtent l="0" t="0" r="635" b="0"/>
+                  <wp:docPr id="6" name="Picture 6"/>
                   <wp:cNvGraphicFramePr>
                     <a:graphicFrameLocks xmlns:a="http://schemas.openxmlformats.org/drawingml/2006/main" noChangeAspect="1"/>
                   </wp:cNvGraphicFramePr>
@@ -2995,7 +3133,7 @@
                     <a:graphicData uri="http://schemas.openxmlformats.org/drawingml/2006/picture">
                       <pic:pic xmlns:pic="http://schemas.openxmlformats.org/drawingml/2006/picture">
                         <pic:nvPicPr>
-                          <pic:cNvPr id="0" name="Picture 7"/>
+                          <pic:cNvPr id="0" name="Picture 2"/>
                           <pic:cNvPicPr>
                             <a:picLocks noChangeAspect="1" noChangeArrowheads="1"/>
                           </pic:cNvPicPr>
@@ -3016,7 +3154,7 @@
                         <pic:spPr bwMode="auto">
                           <a:xfrm>
                             <a:off x="0" y="0"/>
-                            <a:ext cx="885825" cy="885825"/>
+                            <a:ext cx="832677" cy="912599"/>
                           </a:xfrm>
                           <a:prstGeom prst="rect">
                             <a:avLst/>
@@ -3071,10 +3209,10 @@
                 <w:noProof/>
               </w:rPr>
               <w:drawing>
-                <wp:inline distT="0" distB="0" distL="0" distR="0" wp14:anchorId="723EFD19" wp14:editId="75D29E6D">
-                  <wp:extent cx="866775" cy="866775"/>
+                <wp:inline distT="0" distB="0" distL="0" distR="0" wp14:anchorId="736A6D6A" wp14:editId="10699413">
+                  <wp:extent cx="885825" cy="885825"/>
                   <wp:effectExtent l="0" t="0" r="9525" b="9525"/>
-                  <wp:docPr id="8" name="Picture 8"/>
+                  <wp:docPr id="20" name="Picture 20"/>
                   <wp:cNvGraphicFramePr>
                     <a:graphicFrameLocks xmlns:a="http://schemas.openxmlformats.org/drawingml/2006/main" noChangeAspect="1"/>
                   </wp:cNvGraphicFramePr>
@@ -3082,7 +3220,7 @@
                     <a:graphicData uri="http://schemas.openxmlformats.org/drawingml/2006/picture">
                       <pic:pic xmlns:pic="http://schemas.openxmlformats.org/drawingml/2006/picture">
                         <pic:nvPicPr>
-                          <pic:cNvPr id="0" name="Picture 8"/>
+                          <pic:cNvPr id="0" name="Picture 5"/>
                           <pic:cNvPicPr>
                             <a:picLocks noChangeAspect="1" noChangeArrowheads="1"/>
                           </pic:cNvPicPr>
@@ -3103,7 +3241,7 @@
                         <pic:spPr bwMode="auto">
                           <a:xfrm>
                             <a:off x="0" y="0"/>
-                            <a:ext cx="866775" cy="866775"/>
+                            <a:ext cx="885825" cy="885825"/>
                           </a:xfrm>
                           <a:prstGeom prst="rect">
                             <a:avLst/>
@@ -3245,10 +3383,10 @@
                 <w:noProof/>
               </w:rPr>
               <w:drawing>
-                <wp:inline distT="0" distB="0" distL="0" distR="0" wp14:anchorId="48E82479" wp14:editId="5A8AF8A4">
-                  <wp:extent cx="891845" cy="894080"/>
-                  <wp:effectExtent l="0" t="0" r="3810" b="1270"/>
-                  <wp:docPr id="22" name="Picture 22"/>
+                <wp:inline distT="0" distB="0" distL="0" distR="0" wp14:anchorId="03A270B7" wp14:editId="72E19659">
+                  <wp:extent cx="902768" cy="885825"/>
+                  <wp:effectExtent l="0" t="0" r="0" b="0"/>
+                  <wp:docPr id="30" name="Picture 30"/>
                   <wp:cNvGraphicFramePr>
                     <a:graphicFrameLocks xmlns:a="http://schemas.openxmlformats.org/drawingml/2006/main" noChangeAspect="1"/>
                   </wp:cNvGraphicFramePr>
@@ -3256,7 +3394,7 @@
                     <a:graphicData uri="http://schemas.openxmlformats.org/drawingml/2006/picture">
                       <pic:pic xmlns:pic="http://schemas.openxmlformats.org/drawingml/2006/picture">
                         <pic:nvPicPr>
-                          <pic:cNvPr id="0" name="Picture 5"/>
+                          <pic:cNvPr id="0" name="Picture 13"/>
                           <pic:cNvPicPr>
                             <a:picLocks noChangeAspect="1" noChangeArrowheads="1"/>
                           </pic:cNvPicPr>
@@ -3277,7 +3415,7 @@
                         <pic:spPr bwMode="auto">
                           <a:xfrm>
                             <a:off x="0" y="0"/>
-                            <a:ext cx="926775" cy="929097"/>
+                            <a:ext cx="933221" cy="915706"/>
                           </a:xfrm>
                           <a:prstGeom prst="rect">
                             <a:avLst/>
@@ -3309,7 +3447,7 @@
               <w:rPr>
                 <w:rFonts w:eastAsia="Times New Roman"/>
               </w:rPr>
-              <w:t>LIV-8</w:t>
+              <w:t>SP-10</w:t>
             </w:r>
           </w:p>
         </w:tc>
@@ -3331,10 +3469,10 @@
                 <w:noProof/>
               </w:rPr>
               <w:drawing>
-                <wp:inline distT="0" distB="0" distL="0" distR="0" wp14:anchorId="5C98EF6E" wp14:editId="2769C5A4">
-                  <wp:extent cx="866775" cy="866775"/>
-                  <wp:effectExtent l="0" t="0" r="9525" b="9525"/>
-                  <wp:docPr id="16" name="Picture 16"/>
+                <wp:inline distT="0" distB="0" distL="0" distR="0" wp14:anchorId="04300EC9" wp14:editId="45715A8A">
+                  <wp:extent cx="808905" cy="886545"/>
+                  <wp:effectExtent l="0" t="0" r="0" b="8890"/>
+                  <wp:docPr id="5" name="Picture 5"/>
                   <wp:cNvGraphicFramePr>
                     <a:graphicFrameLocks xmlns:a="http://schemas.openxmlformats.org/drawingml/2006/main" noChangeAspect="1"/>
                   </wp:cNvGraphicFramePr>
@@ -3342,7 +3480,7 @@
                     <a:graphicData uri="http://schemas.openxmlformats.org/drawingml/2006/picture">
                       <pic:pic xmlns:pic="http://schemas.openxmlformats.org/drawingml/2006/picture">
                         <pic:nvPicPr>
-                          <pic:cNvPr id="0" name="Picture 17"/>
+                          <pic:cNvPr id="0" name="Picture 1"/>
                           <pic:cNvPicPr>
                             <a:picLocks noChangeAspect="1" noChangeArrowheads="1"/>
                           </pic:cNvPicPr>
@@ -3363,7 +3501,7 @@
                         <pic:spPr bwMode="auto">
                           <a:xfrm>
                             <a:off x="0" y="0"/>
-                            <a:ext cx="866775" cy="866775"/>
+                            <a:ext cx="865775" cy="948873"/>
                           </a:xfrm>
                           <a:prstGeom prst="rect">
                             <a:avLst/>
@@ -3417,10 +3555,10 @@
                 <w:noProof/>
               </w:rPr>
               <w:drawing>
-                <wp:inline distT="0" distB="0" distL="0" distR="0" wp14:anchorId="5F7B846F" wp14:editId="5FAACCC4">
-                  <wp:extent cx="857250" cy="857250"/>
-                  <wp:effectExtent l="0" t="0" r="0" b="0"/>
-                  <wp:docPr id="15" name="Picture 15"/>
+                <wp:inline distT="0" distB="0" distL="0" distR="0" wp14:anchorId="4BDD36EA" wp14:editId="37902356">
+                  <wp:extent cx="815779" cy="894080"/>
+                  <wp:effectExtent l="0" t="0" r="3810" b="1270"/>
+                  <wp:docPr id="19" name="Picture 19"/>
                   <wp:cNvGraphicFramePr>
                     <a:graphicFrameLocks xmlns:a="http://schemas.openxmlformats.org/drawingml/2006/main" noChangeAspect="1"/>
                   </wp:cNvGraphicFramePr>
@@ -3428,7 +3566,7 @@
                     <a:graphicData uri="http://schemas.openxmlformats.org/drawingml/2006/picture">
                       <pic:pic xmlns:pic="http://schemas.openxmlformats.org/drawingml/2006/picture">
                         <pic:nvPicPr>
-                          <pic:cNvPr id="0" name="Picture 15"/>
+                          <pic:cNvPr id="0" name="Picture 4"/>
                           <pic:cNvPicPr>
                             <a:picLocks noChangeAspect="1" noChangeArrowheads="1"/>
                           </pic:cNvPicPr>
@@ -3449,7 +3587,7 @@
                         <pic:spPr bwMode="auto">
                           <a:xfrm>
                             <a:off x="0" y="0"/>
-                            <a:ext cx="857250" cy="857250"/>
+                            <a:ext cx="841061" cy="921788"/>
                           </a:xfrm>
                           <a:prstGeom prst="rect">
                             <a:avLst/>
@@ -3485,6 +3623,8 @@
             </w:r>
           </w:p>
         </w:tc>
+        <w:bookmarkStart w:id="0" w:name="_GoBack"/>
+        <w:bookmarkEnd w:id="0"/>
       </w:tr>
       <w:tr>
         <w:tc>
@@ -3506,10 +3646,10 @@
                 <w:noProof/>
               </w:rPr>
               <w:drawing>
-                <wp:inline distT="0" distB="0" distL="0" distR="0" wp14:anchorId="0DBCFDE5" wp14:editId="48487E51">
-                  <wp:extent cx="960962" cy="963546"/>
-                  <wp:effectExtent l="0" t="0" r="0" b="8255"/>
-                  <wp:docPr id="3" name="Picture 3"/>
+                <wp:inline distT="0" distB="0" distL="0" distR="0" wp14:anchorId="7B991A58" wp14:editId="08269422">
+                  <wp:extent cx="771525" cy="771525"/>
+                  <wp:effectExtent l="0" t="0" r="9525" b="9525"/>
+                  <wp:docPr id="29" name="Picture 29"/>
                   <wp:cNvGraphicFramePr>
                     <a:graphicFrameLocks xmlns:a="http://schemas.openxmlformats.org/drawingml/2006/main" noChangeAspect="1"/>
                   </wp:cNvGraphicFramePr>
@@ -3517,7 +3657,7 @@
                     <a:graphicData uri="http://schemas.openxmlformats.org/drawingml/2006/picture">
                       <pic:pic xmlns:pic="http://schemas.openxmlformats.org/drawingml/2006/picture">
                         <pic:nvPicPr>
-                          <pic:cNvPr id="0" name="Picture 1"/>
+                          <pic:cNvPr id="0" name="Picture 12"/>
                           <pic:cNvPicPr>
                             <a:picLocks noChangeAspect="1" noChangeArrowheads="1"/>
                           </pic:cNvPicPr>
@@ -3538,7 +3678,7 @@
                         <pic:spPr bwMode="auto">
                           <a:xfrm>
                             <a:off x="0" y="0"/>
-                            <a:ext cx="1001931" cy="1004625"/>
+                            <a:ext cx="771525" cy="771525"/>
                           </a:xfrm>
                           <a:prstGeom prst="rect">
                             <a:avLst/>
@@ -3593,10 +3733,10 @@
                 <w:noProof/>
               </w:rPr>
               <w:drawing>
-                <wp:inline distT="0" distB="0" distL="0" distR="0" wp14:anchorId="6782E40C" wp14:editId="12ED2255">
-                  <wp:extent cx="981075" cy="978647"/>
-                  <wp:effectExtent l="0" t="0" r="0" b="0"/>
-                  <wp:docPr id="21" name="Picture 21"/>
+                <wp:inline distT="0" distB="0" distL="0" distR="0" wp14:anchorId="788096A1" wp14:editId="5D15A3F9">
+                  <wp:extent cx="758190" cy="756313"/>
+                  <wp:effectExtent l="0" t="0" r="3810" b="5715"/>
+                  <wp:docPr id="26" name="Picture 26"/>
                   <wp:cNvGraphicFramePr>
                     <a:graphicFrameLocks xmlns:a="http://schemas.openxmlformats.org/drawingml/2006/main" noChangeAspect="1"/>
                   </wp:cNvGraphicFramePr>
@@ -3604,7 +3744,7 @@
                     <a:graphicData uri="http://schemas.openxmlformats.org/drawingml/2006/picture">
                       <pic:pic xmlns:pic="http://schemas.openxmlformats.org/drawingml/2006/picture">
                         <pic:nvPicPr>
-                          <pic:cNvPr id="0" name="Picture 4"/>
+                          <pic:cNvPr id="0" name="Picture 9"/>
                           <pic:cNvPicPr>
                             <a:picLocks noChangeAspect="1" noChangeArrowheads="1"/>
                           </pic:cNvPicPr>
@@ -3625,7 +3765,7 @@
                         <pic:spPr bwMode="auto">
                           <a:xfrm>
                             <a:off x="0" y="0"/>
-                            <a:ext cx="994649" cy="992188"/>
+                            <a:ext cx="785761" cy="783816"/>
                           </a:xfrm>
                           <a:prstGeom prst="rect">
                             <a:avLst/>
@@ -3679,10 +3819,10 @@
                 <w:noProof/>
               </w:rPr>
               <w:drawing>
-                <wp:inline distT="0" distB="0" distL="0" distR="0" wp14:anchorId="4F306917" wp14:editId="7CC34FCA">
-                  <wp:extent cx="952500" cy="952500"/>
-                  <wp:effectExtent l="0" t="0" r="0" b="0"/>
-                  <wp:docPr id="17" name="Picture 17"/>
+                <wp:inline distT="0" distB="0" distL="0" distR="0" wp14:anchorId="31188E2C" wp14:editId="39C584E2">
+                  <wp:extent cx="694690" cy="761367"/>
+                  <wp:effectExtent l="0" t="0" r="0" b="635"/>
+                  <wp:docPr id="10" name="Picture 10"/>
                   <wp:cNvGraphicFramePr>
                     <a:graphicFrameLocks xmlns:a="http://schemas.openxmlformats.org/drawingml/2006/main" noChangeAspect="1"/>
                   </wp:cNvGraphicFramePr>
@@ -3690,7 +3830,7 @@
                     <a:graphicData uri="http://schemas.openxmlformats.org/drawingml/2006/picture">
                       <pic:pic xmlns:pic="http://schemas.openxmlformats.org/drawingml/2006/picture">
                         <pic:nvPicPr>
-                          <pic:cNvPr id="0" name="Picture 19"/>
+                          <pic:cNvPr id="0" name="Picture 3"/>
                           <pic:cNvPicPr>
                             <a:picLocks noChangeAspect="1" noChangeArrowheads="1"/>
                           </pic:cNvPicPr>
@@ -3711,7 +3851,7 @@
                         <pic:spPr bwMode="auto">
                           <a:xfrm>
                             <a:off x="0" y="0"/>
-                            <a:ext cx="952500" cy="952500"/>
+                            <a:ext cx="744047" cy="815461"/>
                           </a:xfrm>
                           <a:prstGeom prst="rect">
                             <a:avLst/>
@@ -3765,9 +3905,9 @@
                 <w:noProof/>
               </w:rPr>
               <w:drawing>
-                <wp:inline distT="0" distB="0" distL="0" distR="0" wp14:anchorId="3C402132" wp14:editId="5A9FF722">
-                  <wp:extent cx="952500" cy="952500"/>
-                  <wp:effectExtent l="0" t="0" r="0" b="0"/>
+                <wp:inline distT="0" distB="0" distL="0" distR="0" wp14:anchorId="3C402132" wp14:editId="5208E9A8">
+                  <wp:extent cx="771525" cy="771525"/>
+                  <wp:effectExtent l="0" t="0" r="9525" b="9525"/>
                   <wp:docPr id="18" name="Picture 18"/>
                   <wp:cNvGraphicFramePr>
                     <a:graphicFrameLocks xmlns:a="http://schemas.openxmlformats.org/drawingml/2006/main" noChangeAspect="1"/>
@@ -3797,7 +3937,7 @@
                         <pic:spPr bwMode="auto">
                           <a:xfrm>
                             <a:off x="0" y="0"/>
-                            <a:ext cx="952500" cy="952500"/>
+                            <a:ext cx="771525" cy="771525"/>
                           </a:xfrm>
                           <a:prstGeom prst="rect">
                             <a:avLst/>
@@ -3851,10 +3991,10 @@
                 <w:noProof/>
               </w:rPr>
               <w:drawing>
-                <wp:inline distT="0" distB="0" distL="0" distR="0" wp14:anchorId="2DD66AFD" wp14:editId="7B34B927">
-                  <wp:extent cx="963295" cy="963295"/>
-                  <wp:effectExtent l="0" t="0" r="8255" b="8255"/>
-                  <wp:docPr id="13" name="Picture 13"/>
+                <wp:inline distT="0" distB="0" distL="0" distR="0" wp14:anchorId="32E74B3F" wp14:editId="676F55AF">
+                  <wp:extent cx="790575" cy="790575"/>
+                  <wp:effectExtent l="0" t="0" r="9525" b="9525"/>
+                  <wp:docPr id="27" name="Picture 27"/>
                   <wp:cNvGraphicFramePr>
                     <a:graphicFrameLocks xmlns:a="http://schemas.openxmlformats.org/drawingml/2006/main" noChangeAspect="1"/>
                   </wp:cNvGraphicFramePr>
@@ -3862,7 +4002,7 @@
                     <a:graphicData uri="http://schemas.openxmlformats.org/drawingml/2006/picture">
                       <pic:pic xmlns:pic="http://schemas.openxmlformats.org/drawingml/2006/picture">
                         <pic:nvPicPr>
-                          <pic:cNvPr id="0" name="Picture 2"/>
+                          <pic:cNvPr id="0" name="Picture 10"/>
                           <pic:cNvPicPr>
                             <a:picLocks noChangeAspect="1" noChangeArrowheads="1"/>
                           </pic:cNvPicPr>
@@ -3883,7 +4023,7 @@
                         <pic:spPr bwMode="auto">
                           <a:xfrm>
                             <a:off x="0" y="0"/>
-                            <a:ext cx="963295" cy="963295"/>
+                            <a:ext cx="790575" cy="790575"/>
                           </a:xfrm>
                           <a:prstGeom prst="rect">
                             <a:avLst/>
@@ -3942,10 +4082,10 @@
                 <w:noProof/>
               </w:rPr>
               <w:drawing>
-                <wp:inline distT="0" distB="0" distL="0" distR="0" wp14:anchorId="58D83360" wp14:editId="18E6DD37">
-                  <wp:extent cx="971550" cy="973985"/>
+                <wp:inline distT="0" distB="0" distL="0" distR="0" wp14:anchorId="78658874" wp14:editId="3641F085">
+                  <wp:extent cx="800100" cy="802105"/>
                   <wp:effectExtent l="0" t="0" r="0" b="0"/>
-                  <wp:docPr id="14" name="Picture 14"/>
+                  <wp:docPr id="23" name="Picture 23"/>
                   <wp:cNvGraphicFramePr>
                     <a:graphicFrameLocks xmlns:a="http://schemas.openxmlformats.org/drawingml/2006/main" noChangeAspect="1"/>
                   </wp:cNvGraphicFramePr>
@@ -3953,7 +4093,7 @@
                     <a:graphicData uri="http://schemas.openxmlformats.org/drawingml/2006/picture">
                       <pic:pic xmlns:pic="http://schemas.openxmlformats.org/drawingml/2006/picture">
                         <pic:nvPicPr>
-                          <pic:cNvPr id="0" name="Picture 3"/>
+                          <pic:cNvPr id="0" name="Picture 6"/>
                           <pic:cNvPicPr>
                             <a:picLocks noChangeAspect="1" noChangeArrowheads="1"/>
                           </pic:cNvPicPr>
@@ -3974,7 +4114,7 @@
                         <pic:spPr bwMode="auto">
                           <a:xfrm>
                             <a:off x="0" y="0"/>
-                            <a:ext cx="1025495" cy="1028065"/>
+                            <a:ext cx="845133" cy="847251"/>
                           </a:xfrm>
                           <a:prstGeom prst="rect">
                             <a:avLst/>
@@ -4138,7 +4278,7 @@
         <w:t xml:space="preserve"> </w:t>
       </w:r>
       <w:r>
-        <w:t>compare survey results to baseline severity data from Waterhouse et al.'s 2007 comprehensive quantitative assessment stratified by time zones</w:t>
+        <w:t>compare survey results to baseline severity data from Waterhouse et al.'s 2007 comprehensive quantitative assessment</w:t>
       </w:r>
       <w:r>
         <w:rPr>
@@ -4178,25 +4318,25 @@
         </w:rPr>
       </w:pPr>
       <w:r>
-        <w:t xml:space="preserve">To be considered </w:t>
+        <w:t xml:space="preserve">To be </w:t>
+      </w:r>
+      <w:r>
+        <w:t xml:space="preserve">valid </w:t>
       </w:r>
       <w:r>
         <w:t>for inclusion</w:t>
       </w:r>
       <w:r>
-        <w:t xml:space="preserve">, </w:t>
-      </w:r>
-      <w:r>
-        <w:t xml:space="preserve">our analysis </w:t>
-      </w:r>
-      <w:r>
-        <w:t>require</w:t>
-      </w:r>
-      <w:r>
-        <w:t>s</w:t>
-      </w:r>
-      <w:r>
-        <w:t xml:space="preserve"> that the origin and destination time zones differ and that more than 1 point is marked as stimulated. </w:t>
+        <w:t xml:space="preserve"> in the data analysis</w:t>
+      </w:r>
+      <w:r>
+        <w:t>, the origin and destination time zones</w:t>
+      </w:r>
+      <w:r>
+        <w:t xml:space="preserve"> as reported by the app must be different </w:t>
+      </w:r>
+      <w:r>
+        <w:t xml:space="preserve">and that more than 1 point is marked as stimulated. </w:t>
       </w:r>
     </w:p>
     <w:p>
@@ -4437,37 +4577,43 @@
         <w:t xml:space="preserve"> travel variables</w:t>
       </w:r>
       <w:r>
+        <w:t>,</w:t>
+      </w:r>
+      <w:r>
         <w:t xml:space="preserve"> including </w:t>
       </w:r>
       <w:r>
-        <w:t xml:space="preserve">demographics, and environmental factors. </w:t>
-      </w:r>
-      <w:r>
-        <w:t xml:space="preserve">We don’t care! We capture point usage data and complement it with </w:t>
-      </w:r>
-      <w:r>
-        <w:t xml:space="preserve">a </w:t>
-      </w:r>
-      <w:r>
-        <w:t>well-defined</w:t>
-      </w:r>
-      <w:r>
-        <w:t xml:space="preserve"> survey </w:t>
-      </w:r>
-      <w:r>
-        <w:t xml:space="preserve">that </w:t>
-      </w:r>
-      <w:r>
-        <w:t>circumvents these limitations</w:t>
-      </w:r>
-      <w:r>
-        <w:t xml:space="preserve">. Our bottom line is in the results. At this point, the data is sparse. Once we have </w:t>
-      </w:r>
-      <w:r>
-        <w:t>a statistically valid data set, we will know for sure whether our theory has real world benefits.</w:t>
-      </w:r>
-      <w:r>
-        <w:t xml:space="preserve">  </w:t>
+        <w:t xml:space="preserve">demographics and environmental factors. </w:t>
+      </w:r>
+      <w:r>
+        <w:t>In this study, these</w:t>
+      </w:r>
+      <w:r>
+        <w:t xml:space="preserve"> uncontrolled variables </w:t>
+      </w:r>
+      <w:r>
+        <w:t>do</w:t>
+      </w:r>
+      <w:r>
+        <w:t xml:space="preserve"> not undermine validity because the expected sample size of</w:t>
+      </w:r>
+      <w:r>
+        <w:t xml:space="preserve"> </w:t>
+      </w:r>
+      <w:r>
+        <w:t>point u</w:t>
+      </w:r>
+      <w:r>
+        <w:t xml:space="preserve">sage </w:t>
+      </w:r>
+      <w:r>
+        <w:t xml:space="preserve">data and </w:t>
+      </w:r>
+      <w:r>
+        <w:t xml:space="preserve">survey results </w:t>
+      </w:r>
+      <w:r>
+        <w:t xml:space="preserve">will provide sufficient statistical power to detect meaningful effects. </w:t>
       </w:r>
     </w:p>
     <w:p>

</xml_diff>

<commit_message>
images in the paper
</commit_message>
<xml_diff>
--- a/JetLagPro_Research_Paper.docx
+++ b/JetLagPro_Research_Paper.docx
@@ -3623,8 +3623,6 @@
             </w:r>
           </w:p>
         </w:tc>
-        <w:bookmarkStart w:id="0" w:name="_GoBack"/>
-        <w:bookmarkEnd w:id="0"/>
       </w:tr>
       <w:tr>
         <w:tc>
@@ -3991,10 +3989,10 @@
                 <w:noProof/>
               </w:rPr>
               <w:drawing>
-                <wp:inline distT="0" distB="0" distL="0" distR="0" wp14:anchorId="32E74B3F" wp14:editId="676F55AF">
-                  <wp:extent cx="790575" cy="790575"/>
-                  <wp:effectExtent l="0" t="0" r="9525" b="9525"/>
-                  <wp:docPr id="27" name="Picture 27"/>
+                <wp:inline distT="0" distB="0" distL="0" distR="0" wp14:anchorId="24DC6C7E" wp14:editId="1BCF2D31">
+                  <wp:extent cx="762000" cy="777149"/>
+                  <wp:effectExtent l="0" t="0" r="0" b="4445"/>
+                  <wp:docPr id="3" name="Picture 3"/>
                   <wp:cNvGraphicFramePr>
                     <a:graphicFrameLocks xmlns:a="http://schemas.openxmlformats.org/drawingml/2006/main" noChangeAspect="1"/>
                   </wp:cNvGraphicFramePr>
@@ -4002,7 +4000,7 @@
                     <a:graphicData uri="http://schemas.openxmlformats.org/drawingml/2006/picture">
                       <pic:pic xmlns:pic="http://schemas.openxmlformats.org/drawingml/2006/picture">
                         <pic:nvPicPr>
-                          <pic:cNvPr id="0" name="Picture 10"/>
+                          <pic:cNvPr id="0" name="Picture 1"/>
                           <pic:cNvPicPr>
                             <a:picLocks noChangeAspect="1" noChangeArrowheads="1"/>
                           </pic:cNvPicPr>
@@ -4023,7 +4021,7 @@
                         <pic:spPr bwMode="auto">
                           <a:xfrm>
                             <a:off x="0" y="0"/>
-                            <a:ext cx="790575" cy="790575"/>
+                            <a:ext cx="793278" cy="809048"/>
                           </a:xfrm>
                           <a:prstGeom prst="rect">
                             <a:avLst/>
@@ -4150,6 +4148,8 @@
             </w:r>
           </w:p>
         </w:tc>
+        <w:bookmarkStart w:id="0" w:name="_GoBack"/>
+        <w:bookmarkEnd w:id="0"/>
       </w:tr>
     </w:tbl>
     <w:p>

</xml_diff>

<commit_message>
more images for repository
</commit_message>
<xml_diff>
--- a/JetLagPro_Research_Paper.docx
+++ b/JetLagPro_Research_Paper.docx
@@ -3089,12 +3089,12 @@
         <w:tblLook w:val="04A0" w:firstRow="1" w:lastRow="0" w:firstColumn="1" w:lastColumn="0" w:noHBand="0" w:noVBand="1"/>
       </w:tblPr>
       <w:tblGrid>
-        <w:gridCol w:w="1453"/>
-        <w:gridCol w:w="1600"/>
-        <w:gridCol w:w="1748"/>
-        <w:gridCol w:w="1611"/>
-        <w:gridCol w:w="1466"/>
-        <w:gridCol w:w="1482"/>
+        <w:gridCol w:w="1456"/>
+        <w:gridCol w:w="1585"/>
+        <w:gridCol w:w="1751"/>
+        <w:gridCol w:w="1614"/>
+        <w:gridCol w:w="1469"/>
+        <w:gridCol w:w="1485"/>
       </w:tblGrid>
       <w:tr>
         <w:tc>
@@ -3203,10 +3203,10 @@
                 <w:noProof/>
               </w:rPr>
               <w:drawing>
-                <wp:inline distT="0" distB="0" distL="0" distR="0" wp14:anchorId="736A6D6A" wp14:editId="10699413">
-                  <wp:extent cx="885825" cy="885825"/>
-                  <wp:effectExtent l="0" t="0" r="9525" b="9525"/>
-                  <wp:docPr id="20" name="Picture 20"/>
+                <wp:inline distT="0" distB="0" distL="0" distR="0" wp14:anchorId="3651595A" wp14:editId="4E4B4882">
+                  <wp:extent cx="883855" cy="876300"/>
+                  <wp:effectExtent l="0" t="0" r="0" b="0"/>
+                  <wp:docPr id="7" name="Picture 7"/>
                   <wp:cNvGraphicFramePr>
                     <a:graphicFrameLocks xmlns:a="http://schemas.openxmlformats.org/drawingml/2006/main" noChangeAspect="1"/>
                   </wp:cNvGraphicFramePr>
@@ -3214,7 +3214,7 @@
                     <a:graphicData uri="http://schemas.openxmlformats.org/drawingml/2006/picture">
                       <pic:pic xmlns:pic="http://schemas.openxmlformats.org/drawingml/2006/picture">
                         <pic:nvPicPr>
-                          <pic:cNvPr id="0" name="Picture 5"/>
+                          <pic:cNvPr id="0" name="Picture 1"/>
                           <pic:cNvPicPr>
                             <a:picLocks noChangeAspect="1" noChangeArrowheads="1"/>
                           </pic:cNvPicPr>
@@ -3235,7 +3235,7 @@
                         <pic:spPr bwMode="auto">
                           <a:xfrm>
                             <a:off x="0" y="0"/>
-                            <a:ext cx="885825" cy="885825"/>
+                            <a:ext cx="909569" cy="901794"/>
                           </a:xfrm>
                           <a:prstGeom prst="rect">
                             <a:avLst/>

</xml_diff>